<commit_message>
add copyright, declaration and literature review chapters
</commit_message>
<xml_diff>
--- a/Sentinel Paper.docx
+++ b/Sentinel Paper.docx
@@ -160,45 +160,16 @@
     </w:p>
     <w:p>
       <w:pPr>
-        <w:pStyle w:val="Title"/>
-        <w:spacing w:line="360" w:lineRule="auto"/>
+        <w:pStyle w:val="Heading1"/>
         <w:jc w:val="center"/>
-        <w:rPr>
-          <w:rFonts w:ascii="Times New Roman" w:hAnsi="Times New Roman" w:cs="Times New Roman"/>
-          <w:b/>
-          <w:bCs/>
-          <w:sz w:val="36"/>
-          <w:szCs w:val="36"/>
-        </w:rPr>
-      </w:pPr>
-      <w:r>
-        <w:rPr>
-          <w:rFonts w:ascii="Times New Roman" w:hAnsi="Times New Roman" w:cs="Times New Roman"/>
-          <w:b/>
-          <w:bCs/>
-          <w:sz w:val="36"/>
-          <w:szCs w:val="36"/>
-        </w:rPr>
+      </w:pPr>
+      <w:r>
         <w:t>SENTINEL: AI POWERE</w:t>
       </w:r>
       <w:r>
-        <w:rPr>
-          <w:rFonts w:ascii="Times New Roman" w:hAnsi="Times New Roman" w:cs="Times New Roman"/>
-          <w:b/>
-          <w:bCs/>
-          <w:sz w:val="36"/>
-          <w:szCs w:val="36"/>
-        </w:rPr>
         <w:t>D</w:t>
       </w:r>
       <w:r>
-        <w:rPr>
-          <w:rFonts w:ascii="Times New Roman" w:hAnsi="Times New Roman" w:cs="Times New Roman"/>
-          <w:b/>
-          <w:bCs/>
-          <w:sz w:val="36"/>
-          <w:szCs w:val="36"/>
-        </w:rPr>
         <w:t xml:space="preserve"> FRAUD DETECTION</w:t>
       </w:r>
     </w:p>
@@ -242,10 +213,7 @@
         <w:t>Amy Njeri</w:t>
       </w:r>
       <w:r>
-        <w:t xml:space="preserve"> </w:t>
-      </w:r>
-      <w:r>
-        <w:t>SCT211-00</w:t>
+        <w:t xml:space="preserve"> SCT211-00</w:t>
       </w:r>
       <w:r>
         <w:t>10</w:t>
@@ -271,10 +239,7 @@
         <w:t>Collins Omollo</w:t>
       </w:r>
       <w:r>
-        <w:t xml:space="preserve"> </w:t>
-      </w:r>
-      <w:r>
-        <w:t>SCT211-002</w:t>
+        <w:t xml:space="preserve"> SCT211-002</w:t>
       </w:r>
       <w:r>
         <w:t>1</w:t>
@@ -297,13 +262,222 @@
         <w:t>Kimberly Wangari</w:t>
       </w:r>
       <w:r>
+        <w:t xml:space="preserve"> SCT211-00</w:t>
+      </w:r>
+      <w:r>
+        <w:t>61</w:t>
+      </w:r>
+      <w:r>
+        <w:t>/2022</w:t>
+      </w:r>
+    </w:p>
+    <w:p>
+      <w:pPr>
+        <w:spacing w:line="360" w:lineRule="auto"/>
+        <w:jc w:val="center"/>
+      </w:pPr>
+      <w:r>
+        <w:t>Supervised By</w:t>
+      </w:r>
+      <w:r>
         <w:t xml:space="preserve"> </w:t>
       </w:r>
       <w:r>
+        <w:t>Dr. Nderu</w:t>
+      </w:r>
+      <w:r>
+        <w:t>, Chairman, Computing Department</w:t>
+      </w:r>
+    </w:p>
+    <w:p>
+      <w:pPr>
+        <w:spacing w:line="360" w:lineRule="auto"/>
+        <w:jc w:val="center"/>
+      </w:pPr>
+      <w:r>
+        <w:t>February 2025 – APRIL 2025</w:t>
+      </w:r>
+    </w:p>
+    <w:p>
+      <w:pPr>
+        <w:spacing w:line="360" w:lineRule="auto"/>
+        <w:jc w:val="center"/>
+      </w:pPr>
+      <w:r>
+        <w:t xml:space="preserve">Research project report submitted in partial fulfillment of the requirements of the award of the degree of Bachelor’s of Science in Computer Science, school of computing and information technology, Jomo Kenyatta university of </w:t>
+      </w:r>
+      <w:r>
+        <w:t>A</w:t>
+      </w:r>
+      <w:r>
+        <w:t xml:space="preserve">griculture and </w:t>
+      </w:r>
+      <w:r>
+        <w:t>T</w:t>
+      </w:r>
+      <w:r>
+        <w:t>echnology.</w:t>
+      </w:r>
+    </w:p>
+    <w:p>
+      <w:pPr>
+        <w:spacing w:line="360" w:lineRule="auto"/>
+        <w:jc w:val="center"/>
+      </w:pPr>
+    </w:p>
+    <w:p>
+      <w:pPr>
+        <w:pStyle w:val="Heading1"/>
+      </w:pPr>
+      <w:r>
+        <w:lastRenderedPageBreak/>
+        <w:t>Declaration</w:t>
+      </w:r>
+    </w:p>
+    <w:p>
+      <w:pPr>
+        <w:spacing w:line="240" w:lineRule="auto"/>
+      </w:pPr>
+      <w:r>
+        <w:t>This research project is my original work and has not been presented for examination in any other university.</w:t>
+      </w:r>
+    </w:p>
+    <w:p>
+      <w:pPr>
+        <w:spacing w:line="240" w:lineRule="auto"/>
+      </w:pPr>
+      <w:r>
+        <w:t>Signature: …………………………………</w:t>
+      </w:r>
+      <w:r>
+        <w:tab/>
+      </w:r>
+      <w:r>
+        <w:tab/>
+      </w:r>
+      <w:r>
+        <w:t xml:space="preserve">Date: ………………… </w:t>
+      </w:r>
+    </w:p>
+    <w:p>
+      <w:pPr>
+        <w:spacing w:line="240" w:lineRule="auto"/>
+      </w:pPr>
+      <w:r>
+        <w:t>TEDDY MULI</w:t>
+      </w:r>
+      <w:r>
+        <w:tab/>
+      </w:r>
+      <w:r>
+        <w:tab/>
+      </w:r>
+      <w:r>
+        <w:tab/>
+      </w:r>
+      <w:r>
+        <w:tab/>
+      </w:r>
+      <w:r>
+        <w:tab/>
+      </w:r>
+      <w:r>
+        <w:t xml:space="preserve">Registration: </w:t>
+      </w:r>
+      <w:r>
+        <w:t>SCT211-0023/2022</w:t>
+      </w:r>
+    </w:p>
+    <w:p>
+      <w:pPr>
+        <w:spacing w:line="240" w:lineRule="auto"/>
+      </w:pPr>
+      <w:r>
+        <w:t>Signature: …………………………………</w:t>
+      </w:r>
+      <w:r>
+        <w:tab/>
+      </w:r>
+      <w:r>
+        <w:tab/>
+      </w:r>
+      <w:r>
+        <w:t xml:space="preserve">Date: ………………… </w:t>
+      </w:r>
+    </w:p>
+    <w:p>
+      <w:pPr>
+        <w:spacing w:line="240" w:lineRule="auto"/>
+      </w:pPr>
+      <w:r>
+        <w:t>KIMBERLY WANGARI</w:t>
+      </w:r>
+      <w:r>
+        <w:tab/>
+      </w:r>
+      <w:r>
+        <w:tab/>
+      </w:r>
+      <w:r>
+        <w:tab/>
+      </w:r>
+      <w:r>
+        <w:tab/>
+      </w:r>
+      <w:r>
+        <w:t xml:space="preserve">Registration: </w:t>
+      </w:r>
+      <w:r>
+        <w:t>SCT211-0046/2022</w:t>
+      </w:r>
+    </w:p>
+    <w:p>
+      <w:pPr>
+        <w:spacing w:line="240" w:lineRule="auto"/>
+      </w:pPr>
+      <w:r>
+        <w:t>Signature: …………………………………</w:t>
+      </w:r>
+      <w:r>
+        <w:tab/>
+      </w:r>
+      <w:r>
+        <w:tab/>
+      </w:r>
+      <w:r>
+        <w:t xml:space="preserve">Date: ………………… </w:t>
+      </w:r>
+    </w:p>
+    <w:p>
+      <w:pPr>
+        <w:spacing w:line="240" w:lineRule="auto"/>
+      </w:pPr>
+      <w:r>
+        <w:t>COLLINS OMOLLO</w:t>
+      </w:r>
+      <w:r>
+        <w:tab/>
+      </w:r>
+      <w:r>
+        <w:tab/>
+      </w:r>
+      <w:r>
+        <w:tab/>
+      </w:r>
+      <w:r>
+        <w:tab/>
+      </w:r>
+      <w:r>
+        <w:tab/>
+      </w:r>
+      <w:r>
+        <w:t xml:space="preserve">Registration: </w:t>
+      </w:r>
+      <w:r>
         <w:t>SCT211-00</w:t>
       </w:r>
       <w:r>
-        <w:t>61</w:t>
+        <w:t>21</w:t>
       </w:r>
       <w:r>
         <w:t>/2022</w:t>
@@ -311,52 +485,211 @@
     </w:p>
     <w:p>
       <w:pPr>
-        <w:spacing w:line="360" w:lineRule="auto"/>
-        <w:jc w:val="center"/>
-      </w:pPr>
-      <w:r>
-        <w:t>Supervised By</w:t>
+        <w:spacing w:line="240" w:lineRule="auto"/>
+      </w:pPr>
+      <w:r>
+        <w:t>Signature: …………………………………</w:t>
+      </w:r>
+      <w:r>
+        <w:tab/>
+      </w:r>
+      <w:r>
+        <w:tab/>
+      </w:r>
+      <w:r>
+        <w:t xml:space="preserve">Date: ………………… </w:t>
+      </w:r>
+    </w:p>
+    <w:p>
+      <w:pPr>
+        <w:spacing w:line="240" w:lineRule="auto"/>
+      </w:pPr>
+      <w:r>
+        <w:t>AMY NJERI</w:t>
+      </w:r>
+      <w:r>
+        <w:tab/>
+      </w:r>
+      <w:r>
+        <w:tab/>
+      </w:r>
+      <w:r>
+        <w:tab/>
+      </w:r>
+      <w:r>
+        <w:tab/>
+      </w:r>
+      <w:r>
+        <w:tab/>
+      </w:r>
+      <w:r>
+        <w:tab/>
+      </w:r>
+      <w:r>
+        <w:t xml:space="preserve">Registration: </w:t>
+      </w:r>
+      <w:r>
+        <w:t>SCT211-00</w:t>
+      </w:r>
+      <w:r>
+        <w:t>10</w:t>
+      </w:r>
+      <w:r>
+        <w:t>/202</w:t>
+      </w:r>
+      <w:r>
+        <w:t>1</w:t>
+      </w:r>
+    </w:p>
+    <w:p>
+      <w:pPr>
+        <w:spacing w:line="240" w:lineRule="auto"/>
+      </w:pPr>
+      <w:r>
+        <w:t xml:space="preserve">This research project has been submitted for examination with my approval as the University </w:t>
+      </w:r>
+    </w:p>
+    <w:p>
+      <w:pPr>
+        <w:spacing w:line="240" w:lineRule="auto"/>
+      </w:pPr>
+      <w:r>
+        <w:t>S</w:t>
+      </w:r>
+      <w:r>
+        <w:t xml:space="preserve">upervisor. </w:t>
+      </w:r>
+    </w:p>
+    <w:p>
+      <w:pPr>
+        <w:spacing w:line="240" w:lineRule="auto"/>
+      </w:pPr>
+      <w:r>
+        <w:t>Signature: ………………………………….</w:t>
       </w:r>
       <w:r>
         <w:t xml:space="preserve"> </w:t>
       </w:r>
       <w:r>
-        <w:t>Dr. Nderu</w:t>
-      </w:r>
-      <w:r>
-        <w:t>, Chairman, Computing Department</w:t>
-      </w:r>
-    </w:p>
-    <w:p>
-      <w:pPr>
-        <w:spacing w:line="360" w:lineRule="auto"/>
-        <w:jc w:val="center"/>
-      </w:pPr>
-      <w:r>
-        <w:t>February 2025 – APRIL 2025</w:t>
-      </w:r>
-    </w:p>
-    <w:p>
-      <w:pPr>
-        <w:spacing w:line="360" w:lineRule="auto"/>
-        <w:jc w:val="center"/>
-      </w:pPr>
-      <w:r>
-        <w:t xml:space="preserve">Research project report submitted in partial fulfillment of the requirements of the award of the degree of Bachelor’s of Science in Computer Science, school of computing and information technology, Jomo Kenyatta university of </w:t>
-      </w:r>
-      <w:r>
-        <w:t>A</w:t>
-      </w:r>
-      <w:r>
-        <w:t xml:space="preserve">griculture and </w:t>
-      </w:r>
-      <w:r>
-        <w:t>T</w:t>
-      </w:r>
-      <w:r>
-        <w:t>echnology.</w:t>
-      </w:r>
-    </w:p>
+        <w:tab/>
+      </w:r>
+      <w:r>
+        <w:tab/>
+      </w:r>
+      <w:r>
+        <w:t xml:space="preserve">Date: ………………… </w:t>
+      </w:r>
+    </w:p>
+    <w:p>
+      <w:pPr>
+        <w:spacing w:line="240" w:lineRule="auto"/>
+      </w:pPr>
+      <w:r>
+        <w:t xml:space="preserve">DR. NDERU, </w:t>
+      </w:r>
+      <w:r>
+        <w:t>Chairman</w:t>
+      </w:r>
+      <w:r>
+        <w:t xml:space="preserve">, </w:t>
+      </w:r>
+      <w:r>
+        <w:t xml:space="preserve">Department of </w:t>
+      </w:r>
+      <w:r>
+        <w:t>Computing</w:t>
+      </w:r>
+    </w:p>
+    <w:p>
+      <w:pPr>
+        <w:spacing w:line="240" w:lineRule="auto"/>
+      </w:pPr>
+      <w:r>
+        <w:t xml:space="preserve">School of </w:t>
+      </w:r>
+      <w:r>
+        <w:t>Computing and Information Technology</w:t>
+      </w:r>
+    </w:p>
+    <w:p>
+      <w:pPr>
+        <w:spacing w:line="240" w:lineRule="auto"/>
+      </w:pPr>
+      <w:r>
+        <w:t xml:space="preserve">Jomo Kenyatta </w:t>
+      </w:r>
+      <w:r>
+        <w:t xml:space="preserve">University of </w:t>
+      </w:r>
+      <w:r>
+        <w:t>Agriculture and Technology</w:t>
+      </w:r>
+      <w:r>
+        <w:t xml:space="preserve">          </w:t>
+      </w:r>
+    </w:p>
+    <w:p>
+      <w:pPr>
+        <w:pStyle w:val="Heading1"/>
+      </w:pPr>
+      <w:r>
+        <w:lastRenderedPageBreak/>
+        <w:t>Copyright</w:t>
+      </w:r>
+    </w:p>
+    <w:p>
+      <w:r>
+        <w:t xml:space="preserve">© Copyright, </w:t>
+      </w:r>
+      <w:r>
+        <w:t>Sentinel</w:t>
+      </w:r>
+      <w:r>
+        <w:t>, 20</w:t>
+      </w:r>
+      <w:r>
+        <w:t>25</w:t>
+      </w:r>
+    </w:p>
+    <w:p>
+      <w:r>
+        <w:t>All rights reserved.</w:t>
+      </w:r>
+    </w:p>
+    <w:p>
+      <w:r>
+        <w:t>This research project may not be reproduced electronically or mechanically, stored in a retrieval system or transmitted in any form whatsoever, without the prior and written authority of the author</w:t>
+      </w:r>
+      <w:r>
+        <w:t xml:space="preserve">(s) </w:t>
+      </w:r>
+      <w:r>
+        <w:t xml:space="preserve">or the </w:t>
+      </w:r>
+      <w:r>
+        <w:t xml:space="preserve">Jomo Kenyatta University of Agriculture and </w:t>
+      </w:r>
+      <w:r>
+        <w:t>Technology (</w:t>
+      </w:r>
+      <w:r>
+        <w:t>JKUAT)</w:t>
+      </w:r>
+      <w:r>
+        <w:t>.</w:t>
+      </w:r>
+    </w:p>
+    <w:p/>
+    <w:p/>
+    <w:p/>
+    <w:p/>
+    <w:p/>
+    <w:p/>
+    <w:p/>
+    <w:p/>
+    <w:p/>
+    <w:p/>
+    <w:p/>
     <w:p>
       <w:pPr>
         <w:pStyle w:val="Heading1"/>
@@ -442,20 +775,24 @@
     <w:p>
       <w:pPr>
         <w:pStyle w:val="Heading1"/>
-        <w:spacing w:line="360" w:lineRule="auto"/>
-      </w:pPr>
-      <w:r>
-        <w:lastRenderedPageBreak/>
-        <w:t>Introduction</w:t>
-      </w:r>
-    </w:p>
-    <w:p>
-      <w:pPr>
-        <w:pStyle w:val="Heading2"/>
         <w:numPr>
           <w:ilvl w:val="0"/>
           <w:numId w:val="4"/>
         </w:numPr>
+        <w:spacing w:line="360" w:lineRule="auto"/>
+      </w:pPr>
+      <w:r>
+        <w:lastRenderedPageBreak/>
+        <w:t>Introduction</w:t>
+      </w:r>
+    </w:p>
+    <w:p>
+      <w:pPr>
+        <w:pStyle w:val="Heading2"/>
+        <w:numPr>
+          <w:ilvl w:val="1"/>
+          <w:numId w:val="4"/>
+        </w:numPr>
       </w:pPr>
       <w:r>
         <w:t>Background</w:t>
@@ -472,120 +809,294 @@
     <w:p>
       <w:pPr>
         <w:pStyle w:val="Heading2"/>
+        <w:numPr>
+          <w:ilvl w:val="1"/>
+          <w:numId w:val="4"/>
+        </w:numPr>
+      </w:pPr>
+      <w:r>
+        <w:t>Problem Statement</w:t>
+      </w:r>
+    </w:p>
+    <w:p>
+      <w:pPr>
+        <w:spacing w:line="360" w:lineRule="auto"/>
+      </w:pPr>
+      <w:r>
+        <w:t>With increasing fraud losses and legal issues affecting Kenya’s financial system, build an AI-based system to analyze transactions and detect fraudulent activities in real-time for financial institutions.</w:t>
+      </w:r>
+    </w:p>
+    <w:p>
+      <w:pPr>
+        <w:pStyle w:val="Heading2"/>
+        <w:numPr>
+          <w:ilvl w:val="1"/>
+          <w:numId w:val="4"/>
+        </w:numPr>
+      </w:pPr>
+      <w:r>
+        <w:t>Existing work</w:t>
+      </w:r>
+    </w:p>
+    <w:p>
+      <w:pPr>
+        <w:spacing w:line="360" w:lineRule="auto"/>
+      </w:pPr>
+      <w:r>
+        <w:t>Traditionally, financial institutions have relied on rule-based detection systems manually configured by fraud experts. While these systems have provided a foundation for fraud prevention, they suffer from significant limitations. The manual adjustment of detection scenarios makes it difficult to identify complex transactional correlations that indicate fraudulent activity, particularly as fraud techniques grow increasingly sophisticated. Furthermore, these systems struggle to adapt quickly to emerging fraud patterns, creating vulnerability windows that criminals readily exploit.</w:t>
+      </w:r>
+    </w:p>
+    <w:p/>
+    <w:p>
+      <w:pPr>
+        <w:pStyle w:val="Heading2"/>
+        <w:numPr>
+          <w:ilvl w:val="1"/>
+          <w:numId w:val="4"/>
+        </w:numPr>
+      </w:pPr>
+      <w:r>
+        <w:lastRenderedPageBreak/>
+        <w:t>Our contribution</w:t>
+      </w:r>
+    </w:p>
+    <w:p>
+      <w:pPr>
+        <w:spacing w:line="360" w:lineRule="auto"/>
+      </w:pPr>
+      <w:r>
+        <w:t>Recent research using the CRISP-DM methodology has evaluated various machine learning approaches to fraud detection, comparing algorithms including logistic regression, Naïve Bayes, and K-Nearest Neighbors (KNN). The findings were decisive: KNN demonstrated superior performance with 99% accuracy in identifying fraudulent transactions, significantly outperforming other approaches. This research provides the empirical foundation for Sentinel, our comprehensive AI-powered fraud detection solution.</w:t>
+      </w:r>
+    </w:p>
+    <w:p>
+      <w:pPr>
+        <w:spacing w:line="360" w:lineRule="auto"/>
+      </w:pPr>
+      <w:r>
+        <w:t>Sentinel addresses the inherent weaknesses of traditional rule-based systems by leveraging KNN's pattern recognition capabilities to analyze transaction data in real-time. The system combines a secure API infrastructure with an intuitive dashboard interface, offering financial institutions unprecedented visibility into potentially fraudulent activities. As Kenyan banks increasingly turn to AI solutions to combat fraud, Sentinel represents the next evolution in financial security technology.</w:t>
+      </w:r>
+    </w:p>
+    <w:p>
+      <w:pPr>
+        <w:pStyle w:val="Heading2"/>
+        <w:numPr>
+          <w:ilvl w:val="1"/>
+          <w:numId w:val="4"/>
+        </w:numPr>
+      </w:pPr>
+      <w:r>
+        <w:t>Outline of paper</w:t>
+      </w:r>
+    </w:p>
+    <w:p>
+      <w:pPr>
+        <w:spacing w:line="360" w:lineRule="auto"/>
+      </w:pPr>
+      <w:r>
+        <w:t>This paper details the development and capabilities of Sentinel, an AI-driven fraud detection application designed to address the growing challenges of fraud in financial systems. It begins by outlining the persistent and damaging nature of fraud within modern society, particularly in the financial sector, and discusses the limitations of traditional rule-based detection systems. The paper then introduces Sentinel, detailing its architecture, including a secure API, an interactive dashboard, and a state-of-the-art machine learning model at its core.</w:t>
+      </w:r>
+    </w:p>
+    <w:p/>
+    <w:p/>
+    <w:p>
+      <w:pPr>
+        <w:pStyle w:val="Heading1"/>
         <w:numPr>
           <w:ilvl w:val="0"/>
           <w:numId w:val="4"/>
         </w:numPr>
-      </w:pPr>
-      <w:r>
-        <w:t>Problem Statement</w:t>
-      </w:r>
-    </w:p>
-    <w:p>
-      <w:pPr>
-        <w:spacing w:line="360" w:lineRule="auto"/>
-      </w:pPr>
-      <w:r>
-        <w:t>With increasing fraud losses and legal issues affecting Kenya’s financial system, build an AI-based system to analyze transactions and detect fraudulent activities in real-time for financial institutions.</w:t>
+        <w:spacing w:line="360" w:lineRule="auto"/>
+      </w:pPr>
+      <w:r>
+        <w:lastRenderedPageBreak/>
+        <w:t>Literature Review</w:t>
       </w:r>
     </w:p>
     <w:p>
       <w:pPr>
         <w:pStyle w:val="Heading2"/>
+        <w:numPr>
+          <w:ilvl w:val="1"/>
+          <w:numId w:val="4"/>
+        </w:numPr>
+      </w:pPr>
+      <w:r>
+        <w:t>Introduction</w:t>
+      </w:r>
+    </w:p>
+    <w:p>
+      <w:pPr>
+        <w:pStyle w:val="Heading2"/>
+        <w:numPr>
+          <w:ilvl w:val="1"/>
+          <w:numId w:val="4"/>
+        </w:numPr>
+      </w:pPr>
+      <w:r>
+        <w:t>Fraud</w:t>
+      </w:r>
+      <w:r>
+        <w:t>(mention types)</w:t>
+      </w:r>
+    </w:p>
+    <w:p>
+      <w:pPr>
+        <w:pStyle w:val="Heading2"/>
+        <w:numPr>
+          <w:ilvl w:val="1"/>
+          <w:numId w:val="4"/>
+        </w:numPr>
+      </w:pPr>
+      <w:r>
+        <w:t>Effects of Fraud</w:t>
+      </w:r>
+    </w:p>
+    <w:p>
+      <w:pPr>
+        <w:pStyle w:val="Heading2"/>
+        <w:numPr>
+          <w:ilvl w:val="1"/>
+          <w:numId w:val="4"/>
+        </w:numPr>
+      </w:pPr>
+      <w:r>
+        <w:t>Fraud detection</w:t>
+      </w:r>
+    </w:p>
+    <w:p>
+      <w:pPr>
+        <w:pStyle w:val="Heading2"/>
+        <w:numPr>
+          <w:ilvl w:val="1"/>
+          <w:numId w:val="4"/>
+        </w:numPr>
+      </w:pPr>
+      <w:r>
+        <w:t>Traditional methods of fraud detection</w:t>
+      </w:r>
+    </w:p>
+    <w:p>
+      <w:pPr>
+        <w:pStyle w:val="Heading2"/>
+        <w:numPr>
+          <w:ilvl w:val="1"/>
+          <w:numId w:val="4"/>
+        </w:numPr>
+      </w:pPr>
+      <w:r>
+        <w:t>What is Machine Learning</w:t>
+      </w:r>
+    </w:p>
+    <w:p>
+      <w:pPr>
+        <w:pStyle w:val="Heading2"/>
+        <w:numPr>
+          <w:ilvl w:val="1"/>
+          <w:numId w:val="4"/>
+        </w:numPr>
+      </w:pPr>
+      <w:r>
+        <w:t>Various ML Algorithms</w:t>
+      </w:r>
+    </w:p>
+    <w:p>
+      <w:pPr>
+        <w:pStyle w:val="Heading2"/>
+        <w:numPr>
+          <w:ilvl w:val="1"/>
+          <w:numId w:val="4"/>
+        </w:numPr>
+      </w:pPr>
+      <w:r>
+        <w:t xml:space="preserve">K Nearest </w:t>
+      </w:r>
+      <w:r>
+        <w:t>Neighbor Algorithm</w:t>
+      </w:r>
+    </w:p>
+    <w:p>
+      <w:pPr>
+        <w:pStyle w:val="Heading2"/>
+        <w:numPr>
+          <w:ilvl w:val="1"/>
+          <w:numId w:val="4"/>
+        </w:numPr>
+      </w:pPr>
+      <w:r>
+        <w:t>Related Work</w:t>
+      </w:r>
+    </w:p>
+    <w:p>
+      <w:pPr>
+        <w:pStyle w:val="Heading2"/>
+        <w:numPr>
+          <w:ilvl w:val="1"/>
+          <w:numId w:val="4"/>
+        </w:numPr>
+      </w:pPr>
+      <w:r>
+        <w:t>Gaps Identified</w:t>
+      </w:r>
+    </w:p>
+    <w:p>
+      <w:pPr>
+        <w:pStyle w:val="Heading2"/>
+        <w:numPr>
+          <w:ilvl w:val="1"/>
+          <w:numId w:val="4"/>
+        </w:numPr>
+      </w:pPr>
+      <w:r>
+        <w:t>Summary</w:t>
+      </w:r>
+    </w:p>
+    <w:p/>
+    <w:p/>
+    <w:p/>
+    <w:p/>
+    <w:p/>
+    <w:p/>
+    <w:p/>
+    <w:p>
+      <w:pPr>
+        <w:pStyle w:val="Heading1"/>
         <w:numPr>
           <w:ilvl w:val="0"/>
           <w:numId w:val="4"/>
         </w:numPr>
-      </w:pPr>
-      <w:r>
-        <w:t>Existing work</w:t>
-      </w:r>
-    </w:p>
-    <w:p>
-      <w:pPr>
-        <w:spacing w:line="360" w:lineRule="auto"/>
-      </w:pPr>
-      <w:r>
-        <w:t>Traditionally, financial institutions have relied on rule-based detection systems manually configured by fraud experts. While these systems have provided a foundation for fraud prevention, they suffer from significant limitations. The manual adjustment of detection scenarios makes it difficult to identify complex transactional correlations that indicate fraudulent activity, particularly as fraud techniques grow increasingly sophisticated. Furthermore, these systems struggle to adapt quickly to emerging fraud patterns, creating vulnerability windows that criminals readily exploit.</w:t>
-      </w:r>
-    </w:p>
-    <w:p/>
-    <w:p>
-      <w:pPr>
-        <w:pStyle w:val="Heading2"/>
+        <w:spacing w:line="360" w:lineRule="auto"/>
+      </w:pPr>
+      <w:r>
+        <w:lastRenderedPageBreak/>
+        <w:t>Methodology</w:t>
+      </w:r>
+    </w:p>
+    <w:p/>
+    <w:p/>
+    <w:p/>
+    <w:p/>
+    <w:p/>
+    <w:p/>
+    <w:p/>
+    <w:p/>
+    <w:p/>
+    <w:p/>
+    <w:p/>
+    <w:p/>
+    <w:p/>
+    <w:p/>
+    <w:p/>
+    <w:p>
+      <w:pPr>
+        <w:pStyle w:val="Heading1"/>
         <w:numPr>
           <w:ilvl w:val="0"/>
           <w:numId w:val="4"/>
         </w:numPr>
+        <w:spacing w:line="360" w:lineRule="auto"/>
       </w:pPr>
       <w:r>
         <w:lastRenderedPageBreak/>
-        <w:t>Our contribution</w:t>
-      </w:r>
-    </w:p>
-    <w:p>
-      <w:pPr>
-        <w:spacing w:line="360" w:lineRule="auto"/>
-      </w:pPr>
-      <w:r>
-        <w:t>Recent research using the CRISP-DM methodology has evaluated various machine learning approaches to fraud detection, comparing algorithms including logistic regression, Naïve Bayes, and K-Nearest Neighbors (KNN). The findings were decisive: KNN demonstrated superior performance with 99% accuracy in identifying fraudulent transactions, significantly outperforming other approaches. This research provides the empirical foundation for Sentinel, our comprehensive AI-powered fraud detection solution.</w:t>
-      </w:r>
-    </w:p>
-    <w:p>
-      <w:pPr>
-        <w:spacing w:line="360" w:lineRule="auto"/>
-      </w:pPr>
-      <w:r>
-        <w:t>Sentinel addresses the inherent weaknesses of traditional rule-based systems by leveraging KNN's pattern recognition capabilities to analyze transaction data in real-time. The system combines a secure API infrastructure with an intuitive dashboard interface, offering financial institutions unprecedented visibility into potentially fraudulent activities. As Kenyan banks increasingly turn to AI solutions to combat fraud, Sentinel represents the next evolution in financial security technology.</w:t>
-      </w:r>
-    </w:p>
-    <w:p>
-      <w:pPr>
-        <w:pStyle w:val="Heading2"/>
-        <w:numPr>
-          <w:ilvl w:val="0"/>
-          <w:numId w:val="4"/>
-        </w:numPr>
-      </w:pPr>
-      <w:r>
-        <w:t>Outline of paper</w:t>
-      </w:r>
-    </w:p>
-    <w:p>
-      <w:pPr>
-        <w:spacing w:line="360" w:lineRule="auto"/>
-      </w:pPr>
-      <w:r>
-        <w:t>This paper details the development and capabilities of Sentinel, an AI-driven fraud detection application designed to address the growing challenges of fraud in financial systems. It begins by outlining the persistent and damaging nature of fraud within modern society, particularly in the financial sector, and discusses the limitations of traditional rule-based detection systems. The paper then introduces Sentinel, detailing its architecture, including a secure API, an interactive dashboard, and a state-of-the-art machine learning model at its core.</w:t>
-      </w:r>
-    </w:p>
-    <w:p/>
-    <w:p/>
-    <w:p>
-      <w:pPr>
-        <w:pStyle w:val="Heading1"/>
-        <w:spacing w:line="360" w:lineRule="auto"/>
-      </w:pPr>
-      <w:r>
-        <w:lastRenderedPageBreak/>
-        <w:t>Literature Review</w:t>
-      </w:r>
-    </w:p>
-    <w:p>
-      <w:pPr>
-        <w:pStyle w:val="Heading1"/>
-        <w:spacing w:line="360" w:lineRule="auto"/>
-      </w:pPr>
-      <w:r>
-        <w:t>Methodology</w:t>
-      </w:r>
-    </w:p>
-    <w:p>
-      <w:pPr>
-        <w:pStyle w:val="Heading1"/>
-        <w:spacing w:line="360" w:lineRule="auto"/>
-      </w:pPr>
-      <w:r>
         <w:t>Results and Analysis</w:t>
       </w:r>
     </w:p>
@@ -785,6 +1296,92 @@
     </w:lvl>
   </w:abstractNum>
   <w:abstractNum w:abstractNumId="2" w15:restartNumberingAfterBreak="0">
+    <w:nsid w:val="169634A1"/>
+    <w:multiLevelType w:val="multilevel"/>
+    <w:tmpl w:val="0409001F"/>
+    <w:lvl w:ilvl="0">
+      <w:start w:val="1"/>
+      <w:numFmt w:val="decimal"/>
+      <w:lvlText w:val="%1."/>
+      <w:lvlJc w:val="left"/>
+      <w:pPr>
+        <w:ind w:left="360" w:hanging="360"/>
+      </w:pPr>
+    </w:lvl>
+    <w:lvl w:ilvl="1">
+      <w:start w:val="1"/>
+      <w:numFmt w:val="decimal"/>
+      <w:lvlText w:val="%1.%2."/>
+      <w:lvlJc w:val="left"/>
+      <w:pPr>
+        <w:ind w:left="792" w:hanging="432"/>
+      </w:pPr>
+    </w:lvl>
+    <w:lvl w:ilvl="2">
+      <w:start w:val="1"/>
+      <w:numFmt w:val="decimal"/>
+      <w:lvlText w:val="%1.%2.%3."/>
+      <w:lvlJc w:val="left"/>
+      <w:pPr>
+        <w:ind w:left="1224" w:hanging="504"/>
+      </w:pPr>
+    </w:lvl>
+    <w:lvl w:ilvl="3">
+      <w:start w:val="1"/>
+      <w:numFmt w:val="decimal"/>
+      <w:lvlText w:val="%1.%2.%3.%4."/>
+      <w:lvlJc w:val="left"/>
+      <w:pPr>
+        <w:ind w:left="1728" w:hanging="648"/>
+      </w:pPr>
+    </w:lvl>
+    <w:lvl w:ilvl="4">
+      <w:start w:val="1"/>
+      <w:numFmt w:val="decimal"/>
+      <w:lvlText w:val="%1.%2.%3.%4.%5."/>
+      <w:lvlJc w:val="left"/>
+      <w:pPr>
+        <w:ind w:left="2232" w:hanging="792"/>
+      </w:pPr>
+    </w:lvl>
+    <w:lvl w:ilvl="5">
+      <w:start w:val="1"/>
+      <w:numFmt w:val="decimal"/>
+      <w:lvlText w:val="%1.%2.%3.%4.%5.%6."/>
+      <w:lvlJc w:val="left"/>
+      <w:pPr>
+        <w:ind w:left="2736" w:hanging="936"/>
+      </w:pPr>
+    </w:lvl>
+    <w:lvl w:ilvl="6">
+      <w:start w:val="1"/>
+      <w:numFmt w:val="decimal"/>
+      <w:lvlText w:val="%1.%2.%3.%4.%5.%6.%7."/>
+      <w:lvlJc w:val="left"/>
+      <w:pPr>
+        <w:ind w:left="3240" w:hanging="1080"/>
+      </w:pPr>
+    </w:lvl>
+    <w:lvl w:ilvl="7">
+      <w:start w:val="1"/>
+      <w:numFmt w:val="decimal"/>
+      <w:lvlText w:val="%1.%2.%3.%4.%5.%6.%7.%8."/>
+      <w:lvlJc w:val="left"/>
+      <w:pPr>
+        <w:ind w:left="3744" w:hanging="1224"/>
+      </w:pPr>
+    </w:lvl>
+    <w:lvl w:ilvl="8">
+      <w:start w:val="1"/>
+      <w:numFmt w:val="decimal"/>
+      <w:lvlText w:val="%1.%2.%3.%4.%5.%6.%7.%8.%9."/>
+      <w:lvlJc w:val="left"/>
+      <w:pPr>
+        <w:ind w:left="4320" w:hanging="1440"/>
+      </w:pPr>
+    </w:lvl>
+  </w:abstractNum>
+  <w:abstractNum w:abstractNumId="3" w15:restartNumberingAfterBreak="0">
     <w:nsid w:val="31914888"/>
     <w:multiLevelType w:val="hybridMultilevel"/>
     <w:tmpl w:val="1A1E2F68"/>
@@ -873,92 +1470,296 @@
       </w:pPr>
     </w:lvl>
   </w:abstractNum>
-  <w:abstractNum w:abstractNumId="3" w15:restartNumberingAfterBreak="0">
+  <w:abstractNum w:abstractNumId="4" w15:restartNumberingAfterBreak="0">
+    <w:nsid w:val="35FF33B3"/>
+    <w:multiLevelType w:val="multilevel"/>
+    <w:tmpl w:val="0409001F"/>
+    <w:lvl w:ilvl="0">
+      <w:start w:val="1"/>
+      <w:numFmt w:val="decimal"/>
+      <w:lvlText w:val="%1."/>
+      <w:lvlJc w:val="left"/>
+      <w:pPr>
+        <w:ind w:left="360" w:hanging="360"/>
+      </w:pPr>
+    </w:lvl>
+    <w:lvl w:ilvl="1">
+      <w:start w:val="1"/>
+      <w:numFmt w:val="decimal"/>
+      <w:lvlText w:val="%1.%2."/>
+      <w:lvlJc w:val="left"/>
+      <w:pPr>
+        <w:ind w:left="792" w:hanging="432"/>
+      </w:pPr>
+    </w:lvl>
+    <w:lvl w:ilvl="2">
+      <w:start w:val="1"/>
+      <w:numFmt w:val="decimal"/>
+      <w:lvlText w:val="%1.%2.%3."/>
+      <w:lvlJc w:val="left"/>
+      <w:pPr>
+        <w:ind w:left="1224" w:hanging="504"/>
+      </w:pPr>
+    </w:lvl>
+    <w:lvl w:ilvl="3">
+      <w:start w:val="1"/>
+      <w:numFmt w:val="decimal"/>
+      <w:lvlText w:val="%1.%2.%3.%4."/>
+      <w:lvlJc w:val="left"/>
+      <w:pPr>
+        <w:ind w:left="1728" w:hanging="648"/>
+      </w:pPr>
+    </w:lvl>
+    <w:lvl w:ilvl="4">
+      <w:start w:val="1"/>
+      <w:numFmt w:val="decimal"/>
+      <w:lvlText w:val="%1.%2.%3.%4.%5."/>
+      <w:lvlJc w:val="left"/>
+      <w:pPr>
+        <w:ind w:left="2232" w:hanging="792"/>
+      </w:pPr>
+    </w:lvl>
+    <w:lvl w:ilvl="5">
+      <w:start w:val="1"/>
+      <w:numFmt w:val="decimal"/>
+      <w:lvlText w:val="%1.%2.%3.%4.%5.%6."/>
+      <w:lvlJc w:val="left"/>
+      <w:pPr>
+        <w:ind w:left="2736" w:hanging="936"/>
+      </w:pPr>
+    </w:lvl>
+    <w:lvl w:ilvl="6">
+      <w:start w:val="1"/>
+      <w:numFmt w:val="decimal"/>
+      <w:lvlText w:val="%1.%2.%3.%4.%5.%6.%7."/>
+      <w:lvlJc w:val="left"/>
+      <w:pPr>
+        <w:ind w:left="3240" w:hanging="1080"/>
+      </w:pPr>
+    </w:lvl>
+    <w:lvl w:ilvl="7">
+      <w:start w:val="1"/>
+      <w:numFmt w:val="decimal"/>
+      <w:lvlText w:val="%1.%2.%3.%4.%5.%6.%7.%8."/>
+      <w:lvlJc w:val="left"/>
+      <w:pPr>
+        <w:ind w:left="3744" w:hanging="1224"/>
+      </w:pPr>
+    </w:lvl>
+    <w:lvl w:ilvl="8">
+      <w:start w:val="1"/>
+      <w:numFmt w:val="decimal"/>
+      <w:lvlText w:val="%1.%2.%3.%4.%5.%6.%7.%8.%9."/>
+      <w:lvlJc w:val="left"/>
+      <w:pPr>
+        <w:ind w:left="4320" w:hanging="1440"/>
+      </w:pPr>
+    </w:lvl>
+  </w:abstractNum>
+  <w:abstractNum w:abstractNumId="5" w15:restartNumberingAfterBreak="0">
     <w:nsid w:val="572A410E"/>
-    <w:multiLevelType w:val="hybridMultilevel"/>
-    <w:tmpl w:val="9CD086E6"/>
-    <w:lvl w:ilvl="0" w:tplc="DFC4FC32">
+    <w:multiLevelType w:val="multilevel"/>
+    <w:tmpl w:val="DD189034"/>
+    <w:lvl w:ilvl="0">
       <w:start w:val="1"/>
       <w:numFmt w:val="decimal"/>
       <w:lvlText w:val="%1."/>
       <w:lvlJc w:val="left"/>
       <w:pPr>
         <w:ind w:left="720" w:hanging="360"/>
+      </w:pPr>
+      <w:rPr>
+        <w:rFonts w:ascii="Times New Roman" w:eastAsiaTheme="majorEastAsia" w:hAnsi="Times New Roman" w:cstheme="majorBidi"/>
+      </w:rPr>
+    </w:lvl>
+    <w:lvl w:ilvl="1">
+      <w:start w:val="1"/>
+      <w:numFmt w:val="decimal"/>
+      <w:isLgl/>
+      <w:lvlText w:val="%1.%2"/>
+      <w:lvlJc w:val="left"/>
+      <w:pPr>
+        <w:ind w:left="1080" w:hanging="720"/>
       </w:pPr>
       <w:rPr>
         <w:rFonts w:hint="default"/>
       </w:rPr>
     </w:lvl>
-    <w:lvl w:ilvl="1" w:tplc="04090019" w:tentative="1">
-      <w:start w:val="1"/>
-      <w:numFmt w:val="lowerLetter"/>
-      <w:lvlText w:val="%2."/>
-      <w:lvlJc w:val="left"/>
-      <w:pPr>
-        <w:ind w:left="1440" w:hanging="360"/>
-      </w:pPr>
-    </w:lvl>
-    <w:lvl w:ilvl="2" w:tplc="0409001B" w:tentative="1">
-      <w:start w:val="1"/>
-      <w:numFmt w:val="lowerRoman"/>
-      <w:lvlText w:val="%3."/>
-      <w:lvlJc w:val="right"/>
-      <w:pPr>
-        <w:ind w:left="2160" w:hanging="180"/>
-      </w:pPr>
-    </w:lvl>
-    <w:lvl w:ilvl="3" w:tplc="0409000F" w:tentative="1">
-      <w:start w:val="1"/>
-      <w:numFmt w:val="decimal"/>
-      <w:lvlText w:val="%4."/>
-      <w:lvlJc w:val="left"/>
-      <w:pPr>
-        <w:ind w:left="2880" w:hanging="360"/>
-      </w:pPr>
-    </w:lvl>
-    <w:lvl w:ilvl="4" w:tplc="04090019" w:tentative="1">
-      <w:start w:val="1"/>
-      <w:numFmt w:val="lowerLetter"/>
-      <w:lvlText w:val="%5."/>
-      <w:lvlJc w:val="left"/>
-      <w:pPr>
-        <w:ind w:left="3600" w:hanging="360"/>
-      </w:pPr>
-    </w:lvl>
-    <w:lvl w:ilvl="5" w:tplc="0409001B" w:tentative="1">
-      <w:start w:val="1"/>
-      <w:numFmt w:val="lowerRoman"/>
-      <w:lvlText w:val="%6."/>
-      <w:lvlJc w:val="right"/>
-      <w:pPr>
-        <w:ind w:left="4320" w:hanging="180"/>
-      </w:pPr>
-    </w:lvl>
-    <w:lvl w:ilvl="6" w:tplc="0409000F" w:tentative="1">
-      <w:start w:val="1"/>
-      <w:numFmt w:val="decimal"/>
-      <w:lvlText w:val="%7."/>
-      <w:lvlJc w:val="left"/>
-      <w:pPr>
-        <w:ind w:left="5040" w:hanging="360"/>
-      </w:pPr>
-    </w:lvl>
-    <w:lvl w:ilvl="7" w:tplc="04090019" w:tentative="1">
-      <w:start w:val="1"/>
-      <w:numFmt w:val="lowerLetter"/>
-      <w:lvlText w:val="%8."/>
-      <w:lvlJc w:val="left"/>
-      <w:pPr>
-        <w:ind w:left="5760" w:hanging="360"/>
-      </w:pPr>
-    </w:lvl>
-    <w:lvl w:ilvl="8" w:tplc="0409001B" w:tentative="1">
-      <w:start w:val="1"/>
-      <w:numFmt w:val="lowerRoman"/>
-      <w:lvlText w:val="%9."/>
-      <w:lvlJc w:val="right"/>
-      <w:pPr>
-        <w:ind w:left="6480" w:hanging="180"/>
+    <w:lvl w:ilvl="2">
+      <w:start w:val="1"/>
+      <w:numFmt w:val="decimal"/>
+      <w:isLgl/>
+      <w:lvlText w:val="%1.%2.%3"/>
+      <w:lvlJc w:val="left"/>
+      <w:pPr>
+        <w:ind w:left="1080" w:hanging="720"/>
+      </w:pPr>
+      <w:rPr>
+        <w:rFonts w:hint="default"/>
+      </w:rPr>
+    </w:lvl>
+    <w:lvl w:ilvl="3">
+      <w:start w:val="1"/>
+      <w:numFmt w:val="decimal"/>
+      <w:isLgl/>
+      <w:lvlText w:val="%1.%2.%3.%4"/>
+      <w:lvlJc w:val="left"/>
+      <w:pPr>
+        <w:ind w:left="1440" w:hanging="1080"/>
+      </w:pPr>
+      <w:rPr>
+        <w:rFonts w:hint="default"/>
+      </w:rPr>
+    </w:lvl>
+    <w:lvl w:ilvl="4">
+      <w:start w:val="1"/>
+      <w:numFmt w:val="decimal"/>
+      <w:isLgl/>
+      <w:lvlText w:val="%1.%2.%3.%4.%5"/>
+      <w:lvlJc w:val="left"/>
+      <w:pPr>
+        <w:ind w:left="1800" w:hanging="1440"/>
+      </w:pPr>
+      <w:rPr>
+        <w:rFonts w:hint="default"/>
+      </w:rPr>
+    </w:lvl>
+    <w:lvl w:ilvl="5">
+      <w:start w:val="1"/>
+      <w:numFmt w:val="decimal"/>
+      <w:isLgl/>
+      <w:lvlText w:val="%1.%2.%3.%4.%5.%6"/>
+      <w:lvlJc w:val="left"/>
+      <w:pPr>
+        <w:ind w:left="1800" w:hanging="1440"/>
+      </w:pPr>
+      <w:rPr>
+        <w:rFonts w:hint="default"/>
+      </w:rPr>
+    </w:lvl>
+    <w:lvl w:ilvl="6">
+      <w:start w:val="1"/>
+      <w:numFmt w:val="decimal"/>
+      <w:isLgl/>
+      <w:lvlText w:val="%1.%2.%3.%4.%5.%6.%7"/>
+      <w:lvlJc w:val="left"/>
+      <w:pPr>
+        <w:ind w:left="2160" w:hanging="1800"/>
+      </w:pPr>
+      <w:rPr>
+        <w:rFonts w:hint="default"/>
+      </w:rPr>
+    </w:lvl>
+    <w:lvl w:ilvl="7">
+      <w:start w:val="1"/>
+      <w:numFmt w:val="decimal"/>
+      <w:isLgl/>
+      <w:lvlText w:val="%1.%2.%3.%4.%5.%6.%7.%8"/>
+      <w:lvlJc w:val="left"/>
+      <w:pPr>
+        <w:ind w:left="2520" w:hanging="2160"/>
+      </w:pPr>
+      <w:rPr>
+        <w:rFonts w:hint="default"/>
+      </w:rPr>
+    </w:lvl>
+    <w:lvl w:ilvl="8">
+      <w:start w:val="1"/>
+      <w:numFmt w:val="decimal"/>
+      <w:isLgl/>
+      <w:lvlText w:val="%1.%2.%3.%4.%5.%6.%7.%8.%9"/>
+      <w:lvlJc w:val="left"/>
+      <w:pPr>
+        <w:ind w:left="2520" w:hanging="2160"/>
+      </w:pPr>
+      <w:rPr>
+        <w:rFonts w:hint="default"/>
+      </w:rPr>
+    </w:lvl>
+  </w:abstractNum>
+  <w:abstractNum w:abstractNumId="6" w15:restartNumberingAfterBreak="0">
+    <w:nsid w:val="67DD6167"/>
+    <w:multiLevelType w:val="multilevel"/>
+    <w:tmpl w:val="0409001F"/>
+    <w:lvl w:ilvl="0">
+      <w:start w:val="1"/>
+      <w:numFmt w:val="decimal"/>
+      <w:lvlText w:val="%1."/>
+      <w:lvlJc w:val="left"/>
+      <w:pPr>
+        <w:ind w:left="360" w:hanging="360"/>
+      </w:pPr>
+    </w:lvl>
+    <w:lvl w:ilvl="1">
+      <w:start w:val="1"/>
+      <w:numFmt w:val="decimal"/>
+      <w:lvlText w:val="%1.%2."/>
+      <w:lvlJc w:val="left"/>
+      <w:pPr>
+        <w:ind w:left="792" w:hanging="432"/>
+      </w:pPr>
+    </w:lvl>
+    <w:lvl w:ilvl="2">
+      <w:start w:val="1"/>
+      <w:numFmt w:val="decimal"/>
+      <w:lvlText w:val="%1.%2.%3."/>
+      <w:lvlJc w:val="left"/>
+      <w:pPr>
+        <w:ind w:left="1224" w:hanging="504"/>
+      </w:pPr>
+    </w:lvl>
+    <w:lvl w:ilvl="3">
+      <w:start w:val="1"/>
+      <w:numFmt w:val="decimal"/>
+      <w:lvlText w:val="%1.%2.%3.%4."/>
+      <w:lvlJc w:val="left"/>
+      <w:pPr>
+        <w:ind w:left="1728" w:hanging="648"/>
+      </w:pPr>
+    </w:lvl>
+    <w:lvl w:ilvl="4">
+      <w:start w:val="1"/>
+      <w:numFmt w:val="decimal"/>
+      <w:lvlText w:val="%1.%2.%3.%4.%5."/>
+      <w:lvlJc w:val="left"/>
+      <w:pPr>
+        <w:ind w:left="2232" w:hanging="792"/>
+      </w:pPr>
+    </w:lvl>
+    <w:lvl w:ilvl="5">
+      <w:start w:val="1"/>
+      <w:numFmt w:val="decimal"/>
+      <w:lvlText w:val="%1.%2.%3.%4.%5.%6."/>
+      <w:lvlJc w:val="left"/>
+      <w:pPr>
+        <w:ind w:left="2736" w:hanging="936"/>
+      </w:pPr>
+    </w:lvl>
+    <w:lvl w:ilvl="6">
+      <w:start w:val="1"/>
+      <w:numFmt w:val="decimal"/>
+      <w:lvlText w:val="%1.%2.%3.%4.%5.%6.%7."/>
+      <w:lvlJc w:val="left"/>
+      <w:pPr>
+        <w:ind w:left="3240" w:hanging="1080"/>
+      </w:pPr>
+    </w:lvl>
+    <w:lvl w:ilvl="7">
+      <w:start w:val="1"/>
+      <w:numFmt w:val="decimal"/>
+      <w:lvlText w:val="%1.%2.%3.%4.%5.%6.%7.%8."/>
+      <w:lvlJc w:val="left"/>
+      <w:pPr>
+        <w:ind w:left="3744" w:hanging="1224"/>
+      </w:pPr>
+    </w:lvl>
+    <w:lvl w:ilvl="8">
+      <w:start w:val="1"/>
+      <w:numFmt w:val="decimal"/>
+      <w:lvlText w:val="%1.%2.%3.%4.%5.%6.%7.%8.%9."/>
+      <w:lvlJc w:val="left"/>
+      <w:pPr>
+        <w:ind w:left="4320" w:hanging="1440"/>
       </w:pPr>
     </w:lvl>
   </w:abstractNum>
@@ -969,10 +1770,19 @@
     <w:abstractNumId w:val="0"/>
   </w:num>
   <w:num w:numId="3" w16cid:durableId="970553727">
-    <w:abstractNumId w:val="2"/>
+    <w:abstractNumId w:val="3"/>
   </w:num>
   <w:num w:numId="4" w16cid:durableId="2058160591">
-    <w:abstractNumId w:val="3"/>
+    <w:abstractNumId w:val="5"/>
+  </w:num>
+  <w:num w:numId="5" w16cid:durableId="129783739">
+    <w:abstractNumId w:val="6"/>
+  </w:num>
+  <w:num w:numId="6" w16cid:durableId="441195415">
+    <w:abstractNumId w:val="4"/>
+  </w:num>
+  <w:num w:numId="7" w16cid:durableId="1632320399">
+    <w:abstractNumId w:val="2"/>
   </w:num>
 </w:numbering>
 </file>
@@ -1377,7 +2187,7 @@
   <w:style w:type="paragraph" w:default="1" w:styleId="Normal">
     <w:name w:val="Normal"/>
     <w:qFormat/>
-    <w:rsid w:val="00076D3D"/>
+    <w:rsid w:val="009D3D6C"/>
     <w:rPr>
       <w:rFonts w:ascii="Times New Roman" w:hAnsi="Times New Roman"/>
       <w:sz w:val="24"/>

</xml_diff>